<commit_message>
Update Exercice 6 inventaire des oeuvres d'art.docx
</commit_message>
<xml_diff>
--- a/Merise/Exercice 6 Inventaire des oeuvres d'art/Exercice 6 inventaire des oeuvres d'art.docx
+++ b/Merise/Exercice 6 Inventaire des oeuvres d'art/Exercice 6 inventaire des oeuvres d'art.docx
@@ -183,13 +183,7 @@
     </w:p>
     <w:p>
       <w:r>
-        <w:t xml:space="preserve"> En plus, certains conservateurs se sont </w:t>
-      </w:r>
-      <w:r>
-        <w:t>constitués</w:t>
-      </w:r>
-      <w:r>
-        <w:t xml:space="preserve"> des fiches techniques décrivant :</w:t>
+        <w:t xml:space="preserve"> En plus, certains conservateurs se sont constitués des fiches techniques décrivant :</w:t>
       </w:r>
     </w:p>
     <w:p>
@@ -1955,47 +1949,153 @@
     <w:p>
       <w:pPr>
         <w:spacing w:after="0"/>
-        <w:rPr>
-          <w:lang w:val="en-US"/>
-        </w:rPr>
-      </w:pPr>
-      <w:r>
-        <w:rPr>
-          <w:lang w:val="en-US"/>
-        </w:rPr>
+      </w:pPr>
+      <w:r>
         <w:t>Règles de gestion:</w:t>
       </w:r>
     </w:p>
     <w:p>
       <w:pPr>
         <w:spacing w:after="0"/>
-        <w:rPr>
-          <w:lang w:val="en-US"/>
-        </w:rPr>
-      </w:pPr>
+      </w:pPr>
+      <w:r>
+        <w:t xml:space="preserve"> </w:t>
+      </w:r>
+      <w:r>
+        <w:t xml:space="preserve">Une œuvre  est </w:t>
+      </w:r>
+      <w:r>
+        <w:t>fabriquée</w:t>
+      </w:r>
+      <w:r>
+        <w:t xml:space="preserve"> </w:t>
+      </w:r>
+      <w:r>
+        <w:t xml:space="preserve">par </w:t>
+      </w:r>
+      <w:r>
+        <w:rPr>
+          <w:color w:val="FF0000"/>
+        </w:rPr>
+        <w:t xml:space="preserve">un et un seul </w:t>
+      </w:r>
+      <w:r>
+        <w:t>artiste</w:t>
+      </w:r>
+    </w:p>
+    <w:p>
+      <w:pPr>
+        <w:spacing w:after="0"/>
+      </w:pPr>
+      <w:r>
+        <w:t xml:space="preserve">Un artiste fabrique </w:t>
+      </w:r>
+      <w:r>
+        <w:rPr>
+          <w:color w:val="FF0000"/>
+        </w:rPr>
+        <w:t xml:space="preserve">une ou plusieurs </w:t>
+      </w:r>
+      <w:r>
+        <w:t>œuvres</w:t>
+      </w:r>
+    </w:p>
+    <w:p>
+      <w:pPr>
+        <w:spacing w:after="0"/>
+      </w:pPr>
+    </w:p>
+    <w:p>
+      <w:pPr>
+        <w:spacing w:after="0"/>
+      </w:pPr>
+      <w:r>
+        <w:t xml:space="preserve">Un courant artistique est </w:t>
+      </w:r>
+      <w:r>
+        <w:t xml:space="preserve">appartenu par </w:t>
+      </w:r>
+      <w:r>
+        <w:rPr>
+          <w:color w:val="FF0000"/>
+        </w:rPr>
+        <w:t xml:space="preserve">une ou plusieurs </w:t>
+      </w:r>
+      <w:r>
+        <w:t>œuvres</w:t>
+      </w:r>
+    </w:p>
+    <w:p>
+      <w:pPr>
+        <w:spacing w:after="0"/>
+      </w:pPr>
+      <w:r>
+        <w:t xml:space="preserve">Une œuvre appartient à </w:t>
+      </w:r>
+      <w:r>
+        <w:rPr>
+          <w:color w:val="FF0000"/>
+        </w:rPr>
+        <w:t xml:space="preserve">une ou plusieurs </w:t>
+      </w:r>
+      <w:r>
+        <w:t>courants artistiques</w:t>
+      </w:r>
+    </w:p>
+    <w:p>
+      <w:pPr>
+        <w:spacing w:after="0"/>
+      </w:pPr>
+    </w:p>
+    <w:p>
+      <w:pPr>
+        <w:spacing w:after="0"/>
+      </w:pPr>
+      <w:r>
+        <w:t xml:space="preserve">Un musée accueille </w:t>
+      </w:r>
+      <w:r>
+        <w:rPr>
+          <w:color w:val="FF0000"/>
+        </w:rPr>
+        <w:t xml:space="preserve">une ou plusieurs </w:t>
+      </w:r>
+      <w:r>
+        <w:t>œuvres</w:t>
+      </w:r>
+    </w:p>
+    <w:p>
+      <w:pPr>
+        <w:spacing w:after="0"/>
+      </w:pPr>
+      <w:r>
+        <w:t xml:space="preserve">Une œuvre est accueillie par </w:t>
+      </w:r>
+      <w:r>
+        <w:rPr>
+          <w:color w:val="FF0000"/>
+        </w:rPr>
+        <w:t xml:space="preserve">un et un seul </w:t>
+      </w:r>
+      <w:r>
+        <w:t>musée</w:t>
+      </w:r>
       <w:bookmarkStart w:id="0" w:name="_GoBack"/>
       <w:bookmarkEnd w:id="0"/>
-      <w:r>
-        <w:rPr>
-          <w:lang w:val="en-US"/>
-        </w:rPr>
-        <w:t xml:space="preserve"> </w:t>
-      </w:r>
-    </w:p>
-    <w:p>
-      <w:pPr>
-        <w:spacing w:after="0"/>
-        <w:rPr>
-          <w:lang w:val="en-US"/>
-        </w:rPr>
-      </w:pPr>
-    </w:p>
-    <w:p>
-      <w:pPr>
-        <w:spacing w:after="0"/>
-        <w:rPr>
-          <w:lang w:val="en-US"/>
-        </w:rPr>
+    </w:p>
+    <w:p>
+      <w:pPr>
+        <w:spacing w:after="0"/>
+      </w:pPr>
+    </w:p>
+    <w:p>
+      <w:pPr>
+        <w:spacing w:after="0"/>
+      </w:pPr>
+    </w:p>
+    <w:p>
+      <w:pPr>
+        <w:spacing w:after="0"/>
       </w:pPr>
     </w:p>
     <w:sectPr>
@@ -3243,7 +3343,7 @@
 </file>
 
 <file path=customXml/itemProps1.xml><?xml version="1.0" encoding="utf-8"?>
-<ds:datastoreItem xmlns:ds="http://schemas.openxmlformats.org/officeDocument/2006/customXml" ds:itemID="{7A092EC3-36DD-4086-94F9-D5C617DBC10F}">
+<ds:datastoreItem xmlns:ds="http://schemas.openxmlformats.org/officeDocument/2006/customXml" ds:itemID="{2A5030F4-3761-4B4D-9322-9E58E383EF4E}">
   <ds:schemaRefs>
     <ds:schemaRef ds:uri="http://schemas.openxmlformats.org/officeDocument/2006/bibliography"/>
   </ds:schemaRefs>

</xml_diff>